<commit_message>
messing around with media query break points
</commit_message>
<xml_diff>
--- a/images/confetti.docx
+++ b/images/confetti.docx
@@ -6,22 +6,26 @@
       <w:pPr>
         <w:rPr>
           <w:rFonts w:ascii="Menlo" w:eastAsia="Times New Roman" w:hAnsi="Menlo" w:cs="Menlo"/>
-          <w:i/>
-          <w:iCs/>
-          <w:color w:val="FD971F"/>
+          <w:color w:val="000000" w:themeColor="text1"/>
           <w:sz w:val="18"/>
           <w:szCs w:val="18"/>
         </w:rPr>
       </w:pPr>
+      <w:r>
+        <w:rPr>
+          <w:rFonts w:ascii="Menlo" w:eastAsia="Times New Roman" w:hAnsi="Menlo" w:cs="Menlo"/>
+          <w:color w:val="000000" w:themeColor="text1"/>
+          <w:sz w:val="18"/>
+          <w:szCs w:val="18"/>
+        </w:rPr>
+        <w:t>confetti</w:t>
+      </w:r>
+    </w:p>
+    <w:p>
       <w:hyperlink r:id="rId4" w:history="1">
         <w:r>
           <w:rPr>
             <w:rStyle w:val="Hyperlink"/>
-            <w:rFonts w:ascii="Menlo" w:eastAsia="Times New Roman" w:hAnsi="Menlo" w:cs="Menlo"/>
-            <w:i/>
-            <w:iCs/>
-            <w:sz w:val="18"/>
-            <w:szCs w:val="18"/>
           </w:rPr>
           <w:t>https://image.freepik.com/free-vector/colorful-confetti-flying-randomly-abstract-background-with-explosion-particles_103588-297.jpg</w:t>
         </w:r>
@@ -61,10 +65,10 @@
           <w:noProof/>
         </w:rPr>
         <w:drawing>
-          <wp:inline distT="0" distB="0" distL="0" distR="0" wp14:anchorId="35142EC6" wp14:editId="47D6143F">
+          <wp:inline distT="0" distB="0" distL="0" distR="0" wp14:anchorId="179928D6" wp14:editId="2DD22F6E">
             <wp:extent cx="5943600" cy="4244340"/>
             <wp:effectExtent l="0" t="0" r="0" b="0"/>
-            <wp:docPr id="10" name="Picture 10" descr="Colorful confetti flying randomly. abstract background with explosion particles Premium Vector"/>
+            <wp:docPr id="2" name="Picture 2"/>
             <wp:cNvGraphicFramePr>
               <a:graphicFrameLocks xmlns:a="http://schemas.openxmlformats.org/drawingml/2006/main" noChangeAspect="1"/>
             </wp:cNvGraphicFramePr>
@@ -72,7 +76,7 @@
               <a:graphicData uri="http://schemas.openxmlformats.org/drawingml/2006/picture">
                 <pic:pic xmlns:pic="http://schemas.openxmlformats.org/drawingml/2006/picture">
                   <pic:nvPicPr>
-                    <pic:cNvPr id="0" name="Picture 1" descr="Colorful confetti flying randomly. abstract background with explosion particles Premium Vector"/>
+                    <pic:cNvPr id="0" name="Picture 1"/>
                     <pic:cNvPicPr>
                       <a:picLocks noChangeAspect="1" noChangeArrowheads="1"/>
                     </pic:cNvPicPr>
@@ -116,6 +120,14 @@
         <w:fldChar w:fldCharType="end"/>
       </w:r>
     </w:p>
+    <w:p>
+      <w:pPr>
+        <w:rPr>
+          <w:rFonts w:ascii="Times New Roman" w:eastAsia="Times New Roman" w:hAnsi="Times New Roman" w:cs="Times New Roman"/>
+        </w:rPr>
+      </w:pPr>
+    </w:p>
+    <w:p/>
     <w:p/>
     <w:sectPr>
       <w:pgSz w:w="12240" w:h="15840"/>

</xml_diff>